<commit_message>
Version 1.0.9 Proposal has been modified. Requirements Engineering has been added.
</commit_message>
<xml_diff>
--- a/Project Details/Proposal/Proposal.docx
+++ b/Project Details/Proposal/Proposal.docx
@@ -14,6 +14,9 @@
         </w:sectPr>
       </w:pPr>
       <w:r>
+        <w:rPr>
+          <w:noProof/>
+        </w:rPr>
         <mc:AlternateContent>
           <mc:Choice Requires="wps">
             <w:drawing>
@@ -170,6 +173,9 @@
         </mc:AlternateContent>
       </w:r>
       <w:r>
+        <w:rPr>
+          <w:noProof/>
+        </w:rPr>
         <mc:AlternateContent>
           <mc:Choice Requires="wps">
             <w:drawing>
@@ -278,6 +284,9 @@
         </mc:AlternateContent>
       </w:r>
       <w:r>
+        <w:rPr>
+          <w:noProof/>
+        </w:rPr>
         <mc:AlternateContent>
           <mc:Choice Requires="wps">
             <w:drawing>
@@ -349,6 +358,9 @@
         </mc:AlternateContent>
       </w:r>
       <w:r>
+        <w:rPr>
+          <w:noProof/>
+        </w:rPr>
         <mc:AlternateContent>
           <mc:Choice Requires="wps">
             <w:drawing>
@@ -641,6 +653,9 @@
         </mc:AlternateContent>
       </w:r>
       <w:r>
+        <w:rPr>
+          <w:noProof/>
+        </w:rPr>
         <mc:AlternateContent>
           <mc:Choice Requires="wps">
             <w:drawing>
@@ -702,6 +717,7 @@
                               <w:dataBinding w:prefixMappings="xmlns:ns0='http://purl.org/dc/elements/1.1/' xmlns:ns1='http://schemas.openxmlformats.org/package/2006/metadata/core-properties' " w:xpath="/ns1:coreProperties[1]/ns0:title[1]" w:storeItemID="{6C3C8BC8-F283-45AE-878A-BAB7291924A1}"/>
                               <w:text/>
                             </w:sdtPr>
+                            <w:sdtEndPr/>
                             <w:sdtContent>
                               <w:p>
                                 <w:pPr>
@@ -851,6 +867,9 @@
         </mc:AlternateContent>
       </w:r>
       <w:r>
+        <w:rPr>
+          <w:noProof/>
+        </w:rPr>
         <mc:AlternateContent>
           <mc:Choice Requires="wps">
             <w:drawing>
@@ -968,12 +987,10 @@
                                 <w:alias w:val="Author"/>
                                 <w:tag w:val=""/>
                                 <w:id w:val="-1443063993"/>
-                                <w:placeholder>
-                                  <w:docPart w:val="8DFEF57D71924682BAB9A8338E825781"/>
-                                </w:placeholder>
                                 <w:dataBinding w:prefixMappings="xmlns:ns0='http://purl.org/dc/elements/1.1/' xmlns:ns1='http://schemas.openxmlformats.org/package/2006/metadata/core-properties' " w:xpath="/ns1:coreProperties[1]/ns0:creator[1]" w:storeItemID="{6C3C8BC8-F283-45AE-878A-BAB7291924A1}"/>
                                 <w:text/>
                               </w:sdtPr>
+                              <w:sdtEndPr/>
                               <w:sdtContent>
                                 <w:r>
                                   <w:rPr>
@@ -1186,6 +1203,9 @@
         </mc:AlternateContent>
       </w:r>
       <w:r>
+        <w:rPr>
+          <w:noProof/>
+        </w:rPr>
         <mc:AlternateContent>
           <mc:Choice Requires="wps">
             <w:drawing>
@@ -1376,6 +1396,9 @@
         </mc:AlternateContent>
       </w:r>
       <w:r>
+        <w:rPr>
+          <w:noProof/>
+        </w:rPr>
         <mc:AlternateContent>
           <mc:Choice Requires="wps">
             <w:drawing>
@@ -2133,28 +2156,7 @@
                                     <w14:round/>
                                   </w14:textOutline>
                                 </w:rPr>
-                                <w:t xml:space="preserve">ارائه </w:t>
-                              </w:r>
-                              <w:r>
-                                <w:rPr>
-                                  <w:rFonts w:hint="cs"/>
-                                  <w:color w:val="000000" w:themeColor="text1"/>
-                                  <w:sz w:val="44"/>
-                                  <w:szCs w:val="44"/>
-                                  <w:rtl/>
-                                  <w:lang w:bidi="fa-IR"/>
-                                  <w14:shadow w14:blurRad="38100" w14:dist="19050" w14:dir="2700000" w14:sx="100000" w14:sy="100000" w14:kx="0" w14:ky="0" w14:algn="tl">
-                                    <w14:schemeClr w14:val="dk1">
-                                      <w14:alpha w14:val="60000"/>
-                                    </w14:schemeClr>
-                                  </w14:shadow>
-                                  <w14:textOutline w14:w="0" w14:cap="flat" w14:cmpd="sng" w14:algn="ctr">
-                                    <w14:noFill/>
-                                    <w14:prstDash w14:val="solid"/>
-                                    <w14:round/>
-                                  </w14:textOutline>
-                                </w:rPr>
-                                <w:t>شده به:</w:t>
+                                <w:t>ارائه شده به:</w:t>
                               </w:r>
                             </w:p>
                             <w:p>
@@ -3036,7 +3038,7 @@
     <w:tbl>
       <w:tblPr>
         <w:tblW w:w="10708" w:type="dxa"/>
-        <w:tblInd w:w="-680" w:type="dxa"/>
+        <w:tblInd w:w="-640" w:type="dxa"/>
         <w:tblBorders>
           <w:top w:val="single" w:sz="4" w:space="0" w:color="auto"/>
           <w:left w:val="single" w:sz="4" w:space="0" w:color="auto"/>
@@ -3128,23 +3130,7 @@
                   <w:sz w:val="18"/>
                   <w:szCs w:val="18"/>
                 </w:rPr>
-                <w:t>https://github.com/sepehrNorouzi/SemUni</w:t>
-              </w:r>
-              <w:r>
-                <w:rPr>
-                  <w:rStyle w:val="Hyperlink"/>
-                  <w:sz w:val="18"/>
-                  <w:szCs w:val="18"/>
-                </w:rPr>
-                <w:t>L</w:t>
-              </w:r>
-              <w:r>
-                <w:rPr>
-                  <w:rStyle w:val="Hyperlink"/>
-                  <w:sz w:val="18"/>
-                  <w:szCs w:val="18"/>
-                </w:rPr>
-                <w:t>ib/tree/main/Project%20Details/DFD</w:t>
+                <w:t>https://github.com/sepehrNorouzi/SemUniLib/tree/main/Project%20Details/DFD</w:t>
               </w:r>
             </w:hyperlink>
           </w:p>
@@ -3692,15 +3678,13 @@
                 <w:szCs w:val="22"/>
               </w:rPr>
             </w:pPr>
-            <w:proofErr w:type="spellStart"/>
             <w:r>
               <w:rPr>
                 <w:sz w:val="22"/>
                 <w:szCs w:val="22"/>
               </w:rPr>
-              <w:t>Joniour</w:t>
+              <w:t>Junior</w:t>
             </w:r>
-            <w:proofErr w:type="spellEnd"/>
             <w:r>
               <w:rPr>
                 <w:sz w:val="22"/>
@@ -3946,7 +3930,7 @@
           <w:rtl/>
           <w:lang w:bidi="fa-IR"/>
         </w:rPr>
-        <w:t xml:space="preserve"> است، که به عنوان پایگاه داده‌ی برنامه از آن استفاده شده است. در این متن ما به توضیح تمامی عناصر داده‌ای مرتبط با برنامه می‌پردازیم. لازم به ذکر است لینک تمامی نمودارهای مربوط به این پروژه به پیوست همین سند آمده است.</w:t>
+        <w:t xml:space="preserve"> است، که به عنوان پایگاه داده‌ی برنامه از آن استفاده شده است. لازم به ذکر است لینک تمامی نمودارهای مربوط به این پروژه به پیوست همین سند آمده است.</w:t>
       </w:r>
     </w:p>
     <w:p>
@@ -4204,7 +4188,6 @@
           <w:rtl/>
           <w:lang w:bidi="fa-IR"/>
         </w:rPr>
-        <w:lastRenderedPageBreak/>
         <w:t>قابلیت توسعه راحت و زیاد (</w:t>
       </w:r>
       <w:r>
@@ -4219,11 +4202,212 @@
           <w:rtl/>
           <w:lang w:bidi="fa-IR"/>
         </w:rPr>
-        <w:t xml:space="preserve">) </w:t>
+        <w:t>)</w:t>
       </w:r>
     </w:p>
     <w:p>
       <w:pPr>
+        <w:numPr>
+          <w:ilvl w:val="0"/>
+          <w:numId w:val="1"/>
+        </w:numPr>
+        <w:bidi/>
+        <w:spacing w:before="100" w:after="200" w:line="276" w:lineRule="auto"/>
+        <w:jc w:val="both"/>
+        <w:rPr>
+          <w:lang w:bidi="fa-IR"/>
+        </w:rPr>
+      </w:pPr>
+      <w:r>
+        <w:rPr>
+          <w:rFonts w:hint="cs"/>
+          <w:rtl/>
+          <w:lang w:bidi="fa-IR"/>
+        </w:rPr>
+        <w:lastRenderedPageBreak/>
+        <w:t xml:space="preserve">دارا بودن </w:t>
+      </w:r>
+      <w:r>
+        <w:rPr>
+          <w:lang w:bidi="fa-IR"/>
+        </w:rPr>
+        <w:t>View</w:t>
+      </w:r>
+      <w:r>
+        <w:rPr>
+          <w:rFonts w:hint="cs"/>
+          <w:rtl/>
+          <w:lang w:bidi="fa-IR"/>
+        </w:rPr>
+        <w:t xml:space="preserve"> های آماده برای استفاده‌های پایه</w:t>
+      </w:r>
+    </w:p>
+    <w:p>
+      <w:pPr>
+        <w:numPr>
+          <w:ilvl w:val="0"/>
+          <w:numId w:val="1"/>
+        </w:numPr>
+        <w:bidi/>
+        <w:spacing w:before="100" w:after="200" w:line="276" w:lineRule="auto"/>
+        <w:jc w:val="both"/>
+        <w:rPr>
+          <w:lang w:bidi="fa-IR"/>
+        </w:rPr>
+      </w:pPr>
+      <w:r>
+        <w:rPr>
+          <w:lang w:bidi="fa-IR"/>
+        </w:rPr>
+        <w:t>functional</w:t>
+      </w:r>
+      <w:r>
+        <w:rPr>
+          <w:rFonts w:hint="cs"/>
+          <w:rtl/>
+          <w:lang w:bidi="fa-IR"/>
+        </w:rPr>
+        <w:t xml:space="preserve"> بودن و اجازه‌ی شکستن برنامه به قسمت‌های کوچک</w:t>
+      </w:r>
+    </w:p>
+    <w:p>
+      <w:pPr>
+        <w:numPr>
+          <w:ilvl w:val="0"/>
+          <w:numId w:val="1"/>
+        </w:numPr>
+        <w:bidi/>
+        <w:spacing w:before="100" w:after="200" w:line="276" w:lineRule="auto"/>
+        <w:jc w:val="both"/>
+        <w:rPr>
+          <w:lang w:bidi="fa-IR"/>
+        </w:rPr>
+      </w:pPr>
+      <w:r>
+        <w:rPr>
+          <w:rFonts w:hint="cs"/>
+          <w:rtl/>
+          <w:lang w:bidi="fa-IR"/>
+        </w:rPr>
+        <w:t xml:space="preserve">دارا بودن دستورات آماده </w:t>
+      </w:r>
+      <w:r>
+        <w:rPr>
+          <w:lang w:bidi="fa-IR"/>
+        </w:rPr>
+        <w:t>SQLiet3</w:t>
+      </w:r>
+      <w:r>
+        <w:rPr>
+          <w:rFonts w:hint="cs"/>
+          <w:rtl/>
+          <w:lang w:bidi="fa-IR"/>
+        </w:rPr>
+        <w:t xml:space="preserve"> </w:t>
+      </w:r>
+    </w:p>
+    <w:p>
+      <w:pPr>
+        <w:numPr>
+          <w:ilvl w:val="0"/>
+          <w:numId w:val="1"/>
+        </w:numPr>
+        <w:bidi/>
+        <w:spacing w:before="100" w:after="200" w:line="276" w:lineRule="auto"/>
+        <w:jc w:val="both"/>
+        <w:rPr>
+          <w:lang w:bidi="fa-IR"/>
+        </w:rPr>
+      </w:pPr>
+      <w:r>
+        <w:rPr>
+          <w:rFonts w:hint="cs"/>
+          <w:rtl/>
+          <w:lang w:bidi="fa-IR"/>
+        </w:rPr>
+        <w:t xml:space="preserve">دارا بودن </w:t>
+      </w:r>
+      <w:r>
+        <w:rPr>
+          <w:lang w:bidi="fa-IR"/>
+        </w:rPr>
+        <w:t>decorator</w:t>
+      </w:r>
+      <w:r>
+        <w:rPr>
+          <w:rFonts w:hint="cs"/>
+          <w:rtl/>
+          <w:lang w:bidi="fa-IR"/>
+        </w:rPr>
+        <w:t xml:space="preserve"> های آماده برای دسته‌بندی </w:t>
+      </w:r>
+      <w:r>
+        <w:rPr>
+          <w:lang w:bidi="fa-IR"/>
+        </w:rPr>
+        <w:t>privilege</w:t>
+      </w:r>
+      <w:r>
+        <w:rPr>
+          <w:rFonts w:hint="cs"/>
+          <w:rtl/>
+          <w:lang w:bidi="fa-IR"/>
+        </w:rPr>
+        <w:t xml:space="preserve">های مربوط به </w:t>
+      </w:r>
+      <w:r>
+        <w:rPr>
+          <w:lang w:bidi="fa-IR"/>
+        </w:rPr>
+        <w:t>admin</w:t>
+      </w:r>
+      <w:r>
+        <w:rPr>
+          <w:rFonts w:hint="cs"/>
+          <w:rtl/>
+          <w:lang w:bidi="fa-IR"/>
+        </w:rPr>
+        <w:t xml:space="preserve"> و </w:t>
+      </w:r>
+      <w:r>
+        <w:rPr>
+          <w:lang w:bidi="fa-IR"/>
+        </w:rPr>
+        <w:t>user</w:t>
+      </w:r>
+      <w:r>
+        <w:rPr>
+          <w:rFonts w:hint="cs"/>
+          <w:rtl/>
+          <w:lang w:bidi="fa-IR"/>
+        </w:rPr>
+        <w:t xml:space="preserve"> و </w:t>
+      </w:r>
+      <w:r>
+        <w:rPr>
+          <w:lang w:bidi="fa-IR"/>
+        </w:rPr>
+        <w:t>guest user</w:t>
+      </w:r>
+      <w:r>
+        <w:rPr>
+          <w:rFonts w:hint="cs"/>
+          <w:rtl/>
+          <w:lang w:bidi="fa-IR"/>
+        </w:rPr>
+        <w:t xml:space="preserve"> و ...</w:t>
+      </w:r>
+      <w:r>
+        <w:rPr>
+          <w:rFonts w:hint="cs"/>
+          <w:rtl/>
+          <w:lang w:bidi="fa-IR"/>
+        </w:rPr>
+        <w:t xml:space="preserve"> </w:t>
+      </w:r>
+    </w:p>
+    <w:p>
+      <w:pPr>
         <w:bidi/>
         <w:jc w:val="both"/>
         <w:rPr>
@@ -4251,7 +4435,23 @@
           <w:rtl/>
           <w:lang w:bidi="fa-IR"/>
         </w:rPr>
-        <w:t xml:space="preserve"> استفاده شده که ویژگی‌های زیل را داراست:</w:t>
+        <w:t xml:space="preserve"> استفاده شده که ویژگی‌های </w:t>
+      </w:r>
+      <w:r>
+        <w:rPr>
+          <w:rFonts w:hint="cs"/>
+          <w:rtl/>
+          <w:lang w:bidi="fa-IR"/>
+        </w:rPr>
+        <w:t>ذ</w:t>
+      </w:r>
+      <w:r>
+        <w:rPr>
+          <w:rFonts w:hint="cs"/>
+          <w:rtl/>
+          <w:lang w:bidi="fa-IR"/>
+        </w:rPr>
+        <w:t>یل را داراست:</w:t>
       </w:r>
     </w:p>
     <w:p>
@@ -4348,198 +4548,6 @@
     </w:p>
     <w:p>
       <w:pPr>
-        <w:numPr>
-          <w:ilvl w:val="0"/>
-          <w:numId w:val="2"/>
-        </w:numPr>
-        <w:bidi/>
-        <w:spacing w:before="100" w:after="200" w:line="276" w:lineRule="auto"/>
-        <w:jc w:val="both"/>
-        <w:rPr>
-          <w:lang w:bidi="fa-IR"/>
-        </w:rPr>
-      </w:pPr>
-      <w:r>
-        <w:rPr>
-          <w:rFonts w:hint="cs"/>
-          <w:rtl/>
-          <w:lang w:bidi="fa-IR"/>
-        </w:rPr>
-        <w:t xml:space="preserve">دارا بودن </w:t>
-      </w:r>
-      <w:r>
-        <w:rPr>
-          <w:lang w:bidi="fa-IR"/>
-        </w:rPr>
-        <w:t>View</w:t>
-      </w:r>
-      <w:r>
-        <w:rPr>
-          <w:rFonts w:hint="cs"/>
-          <w:rtl/>
-          <w:lang w:bidi="fa-IR"/>
-        </w:rPr>
-        <w:t xml:space="preserve"> های آماده برای استفاده‌های پایه</w:t>
-      </w:r>
-    </w:p>
-    <w:p>
-      <w:pPr>
-        <w:numPr>
-          <w:ilvl w:val="0"/>
-          <w:numId w:val="2"/>
-        </w:numPr>
-        <w:bidi/>
-        <w:spacing w:before="100" w:after="200" w:line="276" w:lineRule="auto"/>
-        <w:jc w:val="both"/>
-        <w:rPr>
-          <w:lang w:bidi="fa-IR"/>
-        </w:rPr>
-      </w:pPr>
-      <w:r>
-        <w:rPr>
-          <w:lang w:bidi="fa-IR"/>
-        </w:rPr>
-        <w:t>functional</w:t>
-      </w:r>
-      <w:r>
-        <w:rPr>
-          <w:rFonts w:hint="cs"/>
-          <w:rtl/>
-          <w:lang w:bidi="fa-IR"/>
-        </w:rPr>
-        <w:t xml:space="preserve"> بودن و اجازه‌ی شکستن برنامه به قسمت‌های کوچک</w:t>
-      </w:r>
-    </w:p>
-    <w:p>
-      <w:pPr>
-        <w:numPr>
-          <w:ilvl w:val="0"/>
-          <w:numId w:val="2"/>
-        </w:numPr>
-        <w:bidi/>
-        <w:spacing w:before="100" w:after="200" w:line="276" w:lineRule="auto"/>
-        <w:jc w:val="both"/>
-        <w:rPr>
-          <w:lang w:bidi="fa-IR"/>
-        </w:rPr>
-      </w:pPr>
-      <w:r>
-        <w:rPr>
-          <w:rFonts w:hint="cs"/>
-          <w:rtl/>
-          <w:lang w:bidi="fa-IR"/>
-        </w:rPr>
-        <w:t xml:space="preserve">دارا بودن دستورات آماده </w:t>
-      </w:r>
-      <w:r>
-        <w:rPr>
-          <w:lang w:bidi="fa-IR"/>
-        </w:rPr>
-        <w:t>SQLiet3</w:t>
-      </w:r>
-      <w:r>
-        <w:rPr>
-          <w:rFonts w:hint="cs"/>
-          <w:rtl/>
-          <w:lang w:bidi="fa-IR"/>
-        </w:rPr>
-        <w:t xml:space="preserve"> </w:t>
-      </w:r>
-    </w:p>
-    <w:p>
-      <w:pPr>
-        <w:numPr>
-          <w:ilvl w:val="0"/>
-          <w:numId w:val="2"/>
-        </w:numPr>
-        <w:bidi/>
-        <w:spacing w:before="100" w:after="200" w:line="276" w:lineRule="auto"/>
-        <w:jc w:val="both"/>
-        <w:rPr>
-          <w:lang w:bidi="fa-IR"/>
-        </w:rPr>
-      </w:pPr>
-      <w:r>
-        <w:rPr>
-          <w:rFonts w:hint="cs"/>
-          <w:rtl/>
-          <w:lang w:bidi="fa-IR"/>
-        </w:rPr>
-        <w:t xml:space="preserve">دارا بودن </w:t>
-      </w:r>
-      <w:r>
-        <w:rPr>
-          <w:lang w:bidi="fa-IR"/>
-        </w:rPr>
-        <w:t>decorator</w:t>
-      </w:r>
-      <w:r>
-        <w:rPr>
-          <w:rFonts w:hint="cs"/>
-          <w:rtl/>
-          <w:lang w:bidi="fa-IR"/>
-        </w:rPr>
-        <w:t xml:space="preserve"> های آماده برای دسته‌بندی </w:t>
-      </w:r>
-      <w:r>
-        <w:rPr>
-          <w:lang w:bidi="fa-IR"/>
-        </w:rPr>
-        <w:t>privilege</w:t>
-      </w:r>
-      <w:r>
-        <w:rPr>
-          <w:rFonts w:hint="cs"/>
-          <w:rtl/>
-          <w:lang w:bidi="fa-IR"/>
-        </w:rPr>
-        <w:t xml:space="preserve">های مربوط به </w:t>
-      </w:r>
-      <w:r>
-        <w:rPr>
-          <w:lang w:bidi="fa-IR"/>
-        </w:rPr>
-        <w:t>admin</w:t>
-      </w:r>
-      <w:r>
-        <w:rPr>
-          <w:rFonts w:hint="cs"/>
-          <w:rtl/>
-          <w:lang w:bidi="fa-IR"/>
-        </w:rPr>
-        <w:t xml:space="preserve"> و </w:t>
-      </w:r>
-      <w:r>
-        <w:rPr>
-          <w:lang w:bidi="fa-IR"/>
-        </w:rPr>
-        <w:t>user</w:t>
-      </w:r>
-      <w:r>
-        <w:rPr>
-          <w:rFonts w:hint="cs"/>
-          <w:rtl/>
-          <w:lang w:bidi="fa-IR"/>
-        </w:rPr>
-        <w:t xml:space="preserve"> و </w:t>
-      </w:r>
-      <w:r>
-        <w:rPr>
-          <w:lang w:bidi="fa-IR"/>
-        </w:rPr>
-        <w:t>guest user</w:t>
-      </w:r>
-      <w:r>
-        <w:rPr>
-          <w:rFonts w:hint="cs"/>
-          <w:rtl/>
-          <w:lang w:bidi="fa-IR"/>
-        </w:rPr>
-        <w:t xml:space="preserve"> و ...</w:t>
-      </w:r>
-    </w:p>
-    <w:p>
-      <w:pPr>
         <w:bidi/>
         <w:jc w:val="both"/>
         <w:rPr>
@@ -4781,7 +4789,6 @@
           <w:rtl/>
           <w:lang w:bidi="fa-IR"/>
         </w:rPr>
-        <w:lastRenderedPageBreak/>
         <w:t xml:space="preserve">وجود ماژول </w:t>
       </w:r>
       <w:proofErr w:type="spellStart"/>
@@ -4842,6 +4849,7 @@
           <w:rtl/>
           <w:lang w:bidi="fa-IR"/>
         </w:rPr>
+        <w:lastRenderedPageBreak/>
         <w:t xml:space="preserve">وجود ماژول </w:t>
       </w:r>
       <w:r>
@@ -5147,7 +5155,6 @@
         <w:spacing w:before="100" w:after="200" w:line="276" w:lineRule="auto"/>
         <w:jc w:val="both"/>
         <w:rPr>
-          <w:rFonts w:hint="cs"/>
           <w:rtl/>
           <w:lang w:bidi="fa-IR"/>
         </w:rPr>
@@ -5157,7 +5164,6 @@
       <w:pPr>
         <w:bidi/>
         <w:rPr>
-          <w:rFonts w:hint="cs"/>
           <w:lang w:bidi="fa-IR"/>
         </w:rPr>
       </w:pPr>
@@ -5336,7 +5342,6 @@
         <w:pStyle w:val="ListParagraph"/>
         <w:bidi/>
         <w:rPr>
-          <w:rFonts w:hint="cs"/>
           <w:rtl/>
           <w:lang w:bidi="fa-IR"/>
         </w:rPr>

</xml_diff>